<commit_message>
Fixing spelling mistake. Beginning functional dependencies update. Adding code to report from text files.
</commit_message>
<xml_diff>
--- a/DatabaseDesign/DatabaseManagementSystems/Status week 42.docx
+++ b/DatabaseDesign/DatabaseManagementSystems/Status week 42.docx
@@ -222,6 +222,25 @@
           <w:lang w:val="en-US"/>
         </w:rPr>
         <w:t xml:space="preserve"> attribute (this is described in other places, but should also be here).</w:t>
+      </w:r>
+    </w:p>
+    <w:p>
+      <w:pPr>
+        <w:pStyle w:val="Listeafsnit"/>
+        <w:numPr>
+          <w:ilvl w:val="0"/>
+          <w:numId w:val="2"/>
+        </w:numPr>
+        <w:spacing w:after="0"/>
+        <w:rPr>
+          <w:lang w:val="en-US"/>
+        </w:rPr>
+      </w:pPr>
+      <w:r>
+        <w:rPr>
+          <w:lang w:val="en-US"/>
+        </w:rPr>
+        <w:t>Add a few more queries</w:t>
       </w:r>
     </w:p>
     <w:p>
@@ -1861,7 +1880,7 @@
 </file>
 
 <file path=customXml/itemProps1.xml><?xml version="1.0" encoding="utf-8"?>
-<ds:datastoreItem xmlns:ds="http://schemas.openxmlformats.org/officeDocument/2006/customXml" ds:itemID="{5E7248D7-AD4E-4E75-A46C-5A9E3AAC70DC}">
+<ds:datastoreItem xmlns:ds="http://schemas.openxmlformats.org/officeDocument/2006/customXml" ds:itemID="{9C67876F-8BF5-47DC-8465-A57413855997}">
   <ds:schemaRefs>
     <ds:schemaRef ds:uri="http://schemas.openxmlformats.org/officeDocument/2006/bibliography"/>
   </ds:schemaRefs>

</xml_diff>